<commit_message>
Data about exams outputs in better way
</commit_message>
<xml_diff>
--- a/Reports/Enrollees/Pasechnuy.A.S.(1).docx
+++ b/Reports/Enrollees/Pasechnuy.A.S.(1).docx
@@ -51,54 +51,330 @@
         <w:t>Exams</w:t>
       </w:r>
     </w:p>
-    <w:p>
-      <w:pPr>
-        <w:pStyle w:val="ListBullet"/>
-      </w:pPr>
-      <w:r>
-        <w:t xml:space="preserve">Adv. Python KN218.ge; 27.10.2020 14:15; PASSED; 95 points; </w:t>
-        <w:br/>
-        <w:t xml:space="preserve"> Enrollee: Pasechnuy Alex Sergeevich; </w:t>
-        <w:br/>
-        <w:t>Examiner: Kurkin Sergey Sergeevich</w:t>
-      </w:r>
-    </w:p>
-    <w:p>
-      <w:pPr>
-        <w:pStyle w:val="ListBullet"/>
-      </w:pPr>
-      <w:r>
-        <w:t xml:space="preserve">Test exam; 27.10.2020 14:05; FINISHED; </w:t>
-        <w:br/>
-        <w:t xml:space="preserve"> Enrollee: Pasechnuy Alex Sergeevich; </w:t>
-        <w:br/>
-        <w:t>Examiner: Kurkin Sergey Sergeevich</w:t>
-      </w:r>
-    </w:p>
-    <w:p>
-      <w:pPr>
-        <w:pStyle w:val="ListBullet"/>
-      </w:pPr>
-      <w:r>
-        <w:t xml:space="preserve">asd; 27.10.2020 10:15; PASSED; 51 points; </w:t>
-        <w:br/>
-        <w:t xml:space="preserve"> Enrollee: Pasechnuy Alex Sergeevich; </w:t>
-        <w:br/>
-        <w:t>Examiner: Kurkin Sergey Sergeevich</w:t>
-      </w:r>
-    </w:p>
-    <w:p>
-      <w:pPr>
-        <w:pStyle w:val="ListBullet"/>
-      </w:pPr>
-      <w:r>
-        <w:t xml:space="preserve">qwe; 28.10.2020 10:25; Planned; </w:t>
-        <w:br/>
-        <w:t xml:space="preserve"> Enrollee: Pasechnuy Alex Sergeevich; </w:t>
-        <w:br/>
-        <w:t>Examiner: Kurkin Sergey Sergeevich</w:t>
-      </w:r>
-    </w:p>
+    <w:tbl>
+      <w:tblPr>
+        <w:tblW w:type="auto" w:w="0"/>
+        <w:tblLook w:firstColumn="1" w:firstRow="1" w:lastColumn="0" w:lastRow="0" w:noHBand="0" w:noVBand="1" w:val="04A0"/>
+      </w:tblPr>
+      <w:tblGrid>
+        <w:gridCol w:w="1440"/>
+        <w:gridCol w:w="1440"/>
+        <w:gridCol w:w="1440"/>
+        <w:gridCol w:w="1440"/>
+        <w:gridCol w:w="1440"/>
+        <w:gridCol w:w="1440"/>
+      </w:tblGrid>
+      <w:tr>
+        <w:tc>
+          <w:tcPr>
+            <w:tcW w:type="dxa" w:w="1440"/>
+          </w:tcPr>
+          <w:p>
+            <w:r>
+              <w:t>ID</w:t>
+            </w:r>
+          </w:p>
+        </w:tc>
+        <w:tc>
+          <w:tcPr>
+            <w:tcW w:type="dxa" w:w="1440"/>
+          </w:tcPr>
+          <w:p>
+            <w:r>
+              <w:t>Name</w:t>
+            </w:r>
+          </w:p>
+        </w:tc>
+        <w:tc>
+          <w:tcPr>
+            <w:tcW w:type="dxa" w:w="1440"/>
+          </w:tcPr>
+          <w:p>
+            <w:r>
+              <w:t>Time</w:t>
+            </w:r>
+          </w:p>
+        </w:tc>
+        <w:tc>
+          <w:tcPr>
+            <w:tcW w:type="dxa" w:w="1440"/>
+          </w:tcPr>
+          <w:p>
+            <w:r>
+              <w:t>Status</w:t>
+            </w:r>
+          </w:p>
+        </w:tc>
+        <w:tc>
+          <w:tcPr>
+            <w:tcW w:type="dxa" w:w="1440"/>
+          </w:tcPr>
+          <w:p>
+            <w:r>
+              <w:t>Score</w:t>
+            </w:r>
+          </w:p>
+        </w:tc>
+        <w:tc>
+          <w:tcPr>
+            <w:tcW w:type="dxa" w:w="1440"/>
+          </w:tcPr>
+          <w:p>
+            <w:r>
+              <w:t>Examiner</w:t>
+            </w:r>
+          </w:p>
+        </w:tc>
+      </w:tr>
+      <w:tr>
+        <w:tc>
+          <w:tcPr>
+            <w:tcW w:type="dxa" w:w="1440"/>
+          </w:tcPr>
+          <w:p>
+            <w:r>
+              <w:t>1</w:t>
+            </w:r>
+          </w:p>
+        </w:tc>
+        <w:tc>
+          <w:tcPr>
+            <w:tcW w:type="dxa" w:w="1440"/>
+          </w:tcPr>
+          <w:p>
+            <w:r>
+              <w:t>Adv. Python KN218.ge</w:t>
+            </w:r>
+          </w:p>
+        </w:tc>
+        <w:tc>
+          <w:tcPr>
+            <w:tcW w:type="dxa" w:w="1440"/>
+          </w:tcPr>
+          <w:p>
+            <w:r>
+              <w:t>27.10.2020 14:15</w:t>
+            </w:r>
+          </w:p>
+        </w:tc>
+        <w:tc>
+          <w:tcPr>
+            <w:tcW w:type="dxa" w:w="1440"/>
+          </w:tcPr>
+          <w:p>
+            <w:r>
+              <w:t>PASSED</w:t>
+            </w:r>
+          </w:p>
+        </w:tc>
+        <w:tc>
+          <w:tcPr>
+            <w:tcW w:type="dxa" w:w="1440"/>
+          </w:tcPr>
+          <w:p>
+            <w:r>
+              <w:t>95</w:t>
+            </w:r>
+          </w:p>
+        </w:tc>
+        <w:tc>
+          <w:tcPr>
+            <w:tcW w:type="dxa" w:w="1440"/>
+          </w:tcPr>
+          <w:p>
+            <w:r>
+              <w:t>Kurkin Sergey Sergeevich</w:t>
+            </w:r>
+          </w:p>
+        </w:tc>
+      </w:tr>
+      <w:tr>
+        <w:tc>
+          <w:tcPr>
+            <w:tcW w:type="dxa" w:w="1440"/>
+          </w:tcPr>
+          <w:p>
+            <w:r>
+              <w:t>2</w:t>
+            </w:r>
+          </w:p>
+        </w:tc>
+        <w:tc>
+          <w:tcPr>
+            <w:tcW w:type="dxa" w:w="1440"/>
+          </w:tcPr>
+          <w:p>
+            <w:r>
+              <w:t>Test exam</w:t>
+            </w:r>
+          </w:p>
+        </w:tc>
+        <w:tc>
+          <w:tcPr>
+            <w:tcW w:type="dxa" w:w="1440"/>
+          </w:tcPr>
+          <w:p>
+            <w:r>
+              <w:t>27.10.2020 14:05</w:t>
+            </w:r>
+          </w:p>
+        </w:tc>
+        <w:tc>
+          <w:tcPr>
+            <w:tcW w:type="dxa" w:w="1440"/>
+          </w:tcPr>
+          <w:p>
+            <w:r>
+              <w:t>FINISHED</w:t>
+            </w:r>
+          </w:p>
+        </w:tc>
+        <w:tc>
+          <w:tcPr>
+            <w:tcW w:type="dxa" w:w="1440"/>
+          </w:tcPr>
+          <w:p>
+            <w:r>
+              <w:t>99</w:t>
+            </w:r>
+          </w:p>
+        </w:tc>
+        <w:tc>
+          <w:tcPr>
+            <w:tcW w:type="dxa" w:w="1440"/>
+          </w:tcPr>
+          <w:p>
+            <w:r>
+              <w:t>Kurkin Sergey Sergeevich</w:t>
+            </w:r>
+          </w:p>
+        </w:tc>
+      </w:tr>
+      <w:tr>
+        <w:tc>
+          <w:tcPr>
+            <w:tcW w:type="dxa" w:w="1440"/>
+          </w:tcPr>
+          <w:p>
+            <w:r>
+              <w:t>8</w:t>
+            </w:r>
+          </w:p>
+        </w:tc>
+        <w:tc>
+          <w:tcPr>
+            <w:tcW w:type="dxa" w:w="1440"/>
+          </w:tcPr>
+          <w:p>
+            <w:r>
+              <w:t>asd</w:t>
+            </w:r>
+          </w:p>
+        </w:tc>
+        <w:tc>
+          <w:tcPr>
+            <w:tcW w:type="dxa" w:w="1440"/>
+          </w:tcPr>
+          <w:p>
+            <w:r>
+              <w:t>27.10.2020 10:15</w:t>
+            </w:r>
+          </w:p>
+        </w:tc>
+        <w:tc>
+          <w:tcPr>
+            <w:tcW w:type="dxa" w:w="1440"/>
+          </w:tcPr>
+          <w:p>
+            <w:r>
+              <w:t>PASSED</w:t>
+            </w:r>
+          </w:p>
+        </w:tc>
+        <w:tc>
+          <w:tcPr>
+            <w:tcW w:type="dxa" w:w="1440"/>
+          </w:tcPr>
+          <w:p>
+            <w:r>
+              <w:t>51</w:t>
+            </w:r>
+          </w:p>
+        </w:tc>
+        <w:tc>
+          <w:tcPr>
+            <w:tcW w:type="dxa" w:w="1440"/>
+          </w:tcPr>
+          <w:p>
+            <w:r>
+              <w:t>Kurkin Sergey Sergeevich</w:t>
+            </w:r>
+          </w:p>
+        </w:tc>
+      </w:tr>
+      <w:tr>
+        <w:tc>
+          <w:tcPr>
+            <w:tcW w:type="dxa" w:w="1440"/>
+          </w:tcPr>
+          <w:p>
+            <w:r>
+              <w:t>9</w:t>
+            </w:r>
+          </w:p>
+        </w:tc>
+        <w:tc>
+          <w:tcPr>
+            <w:tcW w:type="dxa" w:w="1440"/>
+          </w:tcPr>
+          <w:p>
+            <w:r>
+              <w:t>qwe</w:t>
+            </w:r>
+          </w:p>
+        </w:tc>
+        <w:tc>
+          <w:tcPr>
+            <w:tcW w:type="dxa" w:w="1440"/>
+          </w:tcPr>
+          <w:p>
+            <w:r>
+              <w:t>28.10.2020 10:25</w:t>
+            </w:r>
+          </w:p>
+        </w:tc>
+        <w:tc>
+          <w:tcPr>
+            <w:tcW w:type="dxa" w:w="1440"/>
+          </w:tcPr>
+          <w:p>
+            <w:r>
+              <w:t>Planned</w:t>
+            </w:r>
+          </w:p>
+        </w:tc>
+        <w:tc>
+          <w:tcPr>
+            <w:tcW w:type="dxa" w:w="1440"/>
+          </w:tcPr>
+          <w:p>
+            <w:r>
+              <w:t>None</w:t>
+            </w:r>
+          </w:p>
+        </w:tc>
+        <w:tc>
+          <w:tcPr>
+            <w:tcW w:type="dxa" w:w="1440"/>
+          </w:tcPr>
+          <w:p>
+            <w:r>
+              <w:t>Kurkin Sergey Sergeevich</w:t>
+            </w:r>
+          </w:p>
+        </w:tc>
+      </w:tr>
+    </w:tbl>
     <w:sectPr>
       <w:pgSz w:w="12240" w:h="15840"/>
       <w:pgMar w:top="1440" w:right="1800" w:bottom="1440" w:left="1800" w:header="720" w:footer="720" w:gutter="0"/>

</xml_diff>